<commit_message>
Adicionado o PDF e atualizando word
</commit_message>
<xml_diff>
--- a/ProjetoIA/Relatório/Relatório Projeto.docx
+++ b/ProjetoIA/Relatório/Relatório Projeto.docx
@@ -1,6 +1,6 @@
 
 <file path=word/document.xml><?xml version="1.0" encoding="utf-8"?>
-<w:document xmlns:wpc="http://schemas.microsoft.com/office/word/2010/wordprocessingCanvas" xmlns:cx="http://schemas.microsoft.com/office/drawing/2014/chartex" xmlns:cx1="http://schemas.microsoft.com/office/drawing/2015/9/8/chartex" xmlns:cx2="http://schemas.microsoft.com/office/drawing/2015/10/21/chartex" xmlns:cx3="http://schemas.microsoft.com/office/drawing/2016/5/9/chartex" xmlns:cx4="http://schemas.microsoft.com/office/drawing/2016/5/10/chartex" xmlns:cx5="http://schemas.microsoft.com/office/drawing/2016/5/11/chartex" xmlns:cx6="http://schemas.microsoft.com/office/drawing/2016/5/12/chartex" xmlns:cx7="http://schemas.microsoft.com/office/drawing/2016/5/13/chartex" xmlns:cx8="http://schemas.microsoft.com/office/drawing/2016/5/14/chartex" xmlns:mc="http://schemas.openxmlformats.org/markup-compatibility/2006" xmlns:aink="http://schemas.microsoft.com/office/drawing/2016/ink" xmlns:am3d="http://schemas.microsoft.com/office/drawing/2017/model3d" xmlns:o="urn:schemas-microsoft-com:office:office" xmlns:oel="http://schemas.microsoft.com/office/2019/extlst" xmlns:r="http://schemas.openxmlformats.org/officeDocument/2006/relationships" xmlns:m="http://schemas.openxmlformats.org/officeDocument/2006/math" xmlns:v="urn:schemas-microsoft-com:vml" xmlns:wp14="http://schemas.microsoft.com/office/word/2010/wordprocessingDrawing" xmlns:wp="http://schemas.openxmlformats.org/drawingml/2006/wordprocessingDrawing" xmlns:w10="urn:schemas-microsoft-com:office:word" xmlns:w="http://schemas.openxmlformats.org/wordprocessingml/2006/main" xmlns:w14="http://schemas.microsoft.com/office/word/2010/wordml" xmlns:w15="http://schemas.microsoft.com/office/word/2012/wordml" xmlns:w16cex="http://schemas.microsoft.com/office/word/2018/wordml/cex" xmlns:w16cid="http://schemas.microsoft.com/office/word/2016/wordml/cid" xmlns:w16="http://schemas.microsoft.com/office/word/2018/wordml" xmlns:w16du="http://schemas.microsoft.com/office/word/2023/wordml/word16du" xmlns:w16sdtdh="http://schemas.microsoft.com/office/word/2020/wordml/sdtdatahash" xmlns:w16sdtfl="http://schemas.microsoft.com/office/word/2024/wordml/sdtformatlock" xmlns:w16se="http://schemas.microsoft.com/office/word/2015/wordml/symex" xmlns:wpg="http://schemas.microsoft.com/office/word/2010/wordprocessingGroup" xmlns:wpi="http://schemas.microsoft.com/office/word/2010/wordprocessingInk" xmlns:wne="http://schemas.microsoft.com/office/word/2006/wordml" xmlns:wps="http://schemas.microsoft.com/office/word/2010/wordprocessingShape" mc:Ignorable="w14 w15 w16se w16cid w16 w16cex w16sdtdh w16sdtfl w16du wp14">
+<w:document xmlns:wpc="http://schemas.microsoft.com/office/word/2010/wordprocessingCanvas" xmlns:cx="http://schemas.microsoft.com/office/drawing/2014/chartex" xmlns:cx1="http://schemas.microsoft.com/office/drawing/2015/9/8/chartex" xmlns:mc="http://schemas.openxmlformats.org/markup-compatibility/2006" xmlns:o="urn:schemas-microsoft-com:office:office" xmlns:r="http://schemas.openxmlformats.org/officeDocument/2006/relationships" xmlns:m="http://schemas.openxmlformats.org/officeDocument/2006/math" xmlns:v="urn:schemas-microsoft-com:vml" xmlns:wp14="http://schemas.microsoft.com/office/word/2010/wordprocessingDrawing" xmlns:wp="http://schemas.openxmlformats.org/drawingml/2006/wordprocessingDrawing" xmlns:w10="urn:schemas-microsoft-com:office:word" xmlns:w="http://schemas.openxmlformats.org/wordprocessingml/2006/main" xmlns:w14="http://schemas.microsoft.com/office/word/2010/wordml" xmlns:w15="http://schemas.microsoft.com/office/word/2012/wordml" xmlns:w16se="http://schemas.microsoft.com/office/word/2015/wordml/symex" xmlns:wpg="http://schemas.microsoft.com/office/word/2010/wordprocessingGroup" xmlns:wpi="http://schemas.microsoft.com/office/word/2010/wordprocessingInk" xmlns:wne="http://schemas.microsoft.com/office/word/2006/wordml" xmlns:wps="http://schemas.microsoft.com/office/word/2010/wordprocessingShape" mc:Ignorable="w14 w15 w16se wp14">
   <w:body>
     <w:p>
       <w:pPr>
@@ -363,6 +363,7 @@
     <w:p>
       <w:pPr>
         <w:spacing w:line="360" w:lineRule="auto"/>
+        <w:jc w:val="both"/>
       </w:pPr>
       <w:r>
         <w:tab/>
@@ -374,6 +375,7 @@
     <w:p>
       <w:pPr>
         <w:spacing w:line="360" w:lineRule="auto"/>
+        <w:jc w:val="both"/>
       </w:pPr>
       <w:r>
         <w:tab/>
@@ -389,6 +391,7 @@
       <w:r>
         <w:rPr>
           <w:noProof/>
+          <w:lang w:eastAsia="pt-BR"/>
         </w:rPr>
         <w:drawing>
           <wp:inline distT="0" distB="0" distL="0" distR="0" wp14:anchorId="0CAC84CD" wp14:editId="04585F3A">
@@ -468,6 +471,7 @@
       <w:r>
         <w:rPr>
           <w:noProof/>
+          <w:lang w:eastAsia="pt-BR"/>
         </w:rPr>
         <w:drawing>
           <wp:inline distT="0" distB="0" distL="0" distR="0" wp14:anchorId="6C3DB92C" wp14:editId="6F19022E">
@@ -529,15 +533,7 @@
       </w:pPr>
       <w:r>
         <w:tab/>
-        <w:t xml:space="preserve">Armazena em </w:t>
-      </w:r>
-      <w:proofErr w:type="gramStart"/>
-      <w:r>
-        <w:t>leds[</w:t>
-      </w:r>
-      <w:proofErr w:type="gramEnd"/>
-      <w:r>
-        <w:t>] as tags dos 8 LEDs do e-puck, usados depois para sinalizar a detecção de caixa deslocada.</w:t>
+        <w:t>Armazena em leds[] as tags dos 8 LEDs do e-puck, usados depois para sinalizar a detecção de caixa deslocada.</w:t>
       </w:r>
     </w:p>
     <w:p>
@@ -547,6 +543,7 @@
       <w:r>
         <w:rPr>
           <w:noProof/>
+          <w:lang w:eastAsia="pt-BR"/>
         </w:rPr>
         <w:drawing>
           <wp:inline distT="0" distB="0" distL="0" distR="0" wp14:anchorId="32577E56" wp14:editId="023EBC48">
@@ -647,6 +644,7 @@
       <w:r>
         <w:rPr>
           <w:noProof/>
+          <w:lang w:eastAsia="pt-BR"/>
         </w:rPr>
         <w:lastRenderedPageBreak/>
         <w:drawing>
@@ -718,6 +716,7 @@
       <w:r>
         <w:rPr>
           <w:noProof/>
+          <w:lang w:eastAsia="pt-BR"/>
         </w:rPr>
         <w:drawing>
           <wp:inline distT="0" distB="0" distL="0" distR="0" wp14:anchorId="1A0D14F3" wp14:editId="4B5D46FB">
@@ -779,6 +778,7 @@
       <w:r>
         <w:rPr>
           <w:noProof/>
+          <w:lang w:eastAsia="pt-BR"/>
         </w:rPr>
         <w:drawing>
           <wp:anchor distT="0" distB="0" distL="114300" distR="114300" simplePos="0" relativeHeight="251658240" behindDoc="0" locked="0" layoutInCell="1" allowOverlap="1" wp14:anchorId="7951E8FA" wp14:editId="544C9F16">
@@ -867,6 +867,7 @@
       <w:pPr>
         <w:spacing w:line="360" w:lineRule="auto"/>
         <w:ind w:firstLine="708"/>
+        <w:jc w:val="both"/>
       </w:pPr>
       <w:r>
         <w:t xml:space="preserve">Na primeira etapa o controlador recorre ao nó Supervisor do Webots para obter, em tempo de execução, referências a cada caixa definida em cena (DEF “CAIXA00” a “CAIXA17”). Com </w:t>
@@ -876,52 +877,24 @@
           <w:i/>
           <w:iCs/>
         </w:rPr>
-        <w:t>wb_supervisor_node_get_from_</w:t>
-      </w:r>
-      <w:proofErr w:type="gramStart"/>
+        <w:t>wb_supervisor_node_get_from_def()</w:t>
+      </w:r>
+      <w:r>
+        <w:t xml:space="preserve"> armazenamos essas referências em um vetor, e a cada ciclo de simulação usamos </w:t>
+      </w:r>
       <w:r>
         <w:rPr>
           <w:i/>
           <w:iCs/>
         </w:rPr>
-        <w:t>def(</w:t>
-      </w:r>
-      <w:proofErr w:type="gramEnd"/>
-      <w:r>
-        <w:rPr>
-          <w:i/>
-          <w:iCs/>
-        </w:rPr>
-        <w:t>)</w:t>
-      </w:r>
-      <w:r>
-        <w:t xml:space="preserve"> armazenamos essas referências em um vetor, e a cada ciclo de simulação usamos </w:t>
-      </w:r>
-      <w:r>
-        <w:rPr>
-          <w:i/>
-          <w:iCs/>
-        </w:rPr>
-        <w:t>wb_supervisor_node_get_</w:t>
-      </w:r>
-      <w:proofErr w:type="gramStart"/>
-      <w:r>
-        <w:rPr>
-          <w:i/>
-          <w:iCs/>
-        </w:rPr>
-        <w:t>position(</w:t>
-      </w:r>
-      <w:proofErr w:type="gramEnd"/>
-      <w:r>
-        <w:rPr>
-          <w:i/>
-          <w:iCs/>
-        </w:rPr>
-        <w:t>)</w:t>
-      </w:r>
-      <w:r>
-        <w:t xml:space="preserve"> para ler as coordenadas atuais x, y, z de cada caixa diretamente do mundo virtual, sem interromper o comportamento reativo de navegação do robô.</w:t>
+        <w:t>wb_supervisor_node_get_position()</w:t>
+      </w:r>
+      <w:r>
+        <w:t xml:space="preserve"> para ler as coordenadas atuais x, y, z de cada </w:t>
+      </w:r>
+      <w:r>
+        <w:lastRenderedPageBreak/>
+        <w:t>caixa diretamente do mundo virtual, sem interromper o comportamento reativo de navegação do robô.</w:t>
       </w:r>
       <w:r>
         <w:t xml:space="preserve"> </w:t>
@@ -934,8 +907,8 @@
       <w:r>
         <w:rPr>
           <w:noProof/>
-        </w:rPr>
-        <w:lastRenderedPageBreak/>
+          <w:lang w:eastAsia="pt-BR"/>
+        </w:rPr>
         <w:drawing>
           <wp:inline distT="0" distB="0" distL="0" distR="0" wp14:anchorId="1FA7DAEF" wp14:editId="630951AE">
             <wp:extent cx="5760085" cy="2341245"/>
@@ -991,6 +964,7 @@
       <w:pPr>
         <w:spacing w:line="360" w:lineRule="auto"/>
         <w:ind w:firstLine="708"/>
+        <w:jc w:val="both"/>
       </w:pPr>
       <w:r>
         <w:t xml:space="preserve">Na segunda etapa definimos uma </w:t>
@@ -1031,68 +1005,41 @@
       <w:r>
         <w:t xml:space="preserve"> capaz de guardar as posições iniciais de cada uma das 18 caixas. Logo após carregar todas as referências, lemos uma vez </w:t>
       </w:r>
-      <w:proofErr w:type="gramStart"/>
       <w:r>
         <w:rPr>
           <w:i/>
           <w:iCs/>
         </w:rPr>
-        <w:t>pos[</w:t>
-      </w:r>
-      <w:proofErr w:type="gramEnd"/>
+        <w:t>pos[0]</w:t>
+      </w:r>
+      <w:r>
+        <w:t xml:space="preserve">, </w:t>
+      </w:r>
       <w:r>
         <w:rPr>
           <w:i/>
           <w:iCs/>
         </w:rPr>
-        <w:t>0]</w:t>
+        <w:t>pos[1]</w:t>
       </w:r>
       <w:r>
         <w:t xml:space="preserve">, </w:t>
       </w:r>
-      <w:proofErr w:type="gramStart"/>
       <w:r>
         <w:rPr>
           <w:i/>
           <w:iCs/>
         </w:rPr>
-        <w:t>pos[</w:t>
-      </w:r>
-      <w:proofErr w:type="gramEnd"/>
+        <w:t>pos[2]</w:t>
+      </w:r>
+      <w:r>
+        <w:t xml:space="preserve"> de cada nó e as atribuímos a </w:t>
+      </w:r>
       <w:r>
         <w:rPr>
           <w:i/>
           <w:iCs/>
         </w:rPr>
-        <w:t>1]</w:t>
-      </w:r>
-      <w:r>
-        <w:t xml:space="preserve">, </w:t>
-      </w:r>
-      <w:proofErr w:type="gramStart"/>
-      <w:r>
-        <w:rPr>
-          <w:i/>
-          <w:iCs/>
-        </w:rPr>
-        <w:t>pos[</w:t>
-      </w:r>
-      <w:proofErr w:type="gramEnd"/>
-      <w:r>
-        <w:rPr>
-          <w:i/>
-          <w:iCs/>
-        </w:rPr>
-        <w:t>2]</w:t>
-      </w:r>
-      <w:r>
-        <w:t xml:space="preserve"> de cada nó e as atribuímos a </w:t>
-      </w:r>
-      <w:r>
-        <w:rPr>
-          <w:i/>
-          <w:iCs/>
-        </w:rPr>
         <w:t>originais[i]</w:t>
       </w:r>
       <w:r>
@@ -1109,6 +1056,7 @@
       <w:r>
         <w:rPr>
           <w:noProof/>
+          <w:lang w:eastAsia="pt-BR"/>
         </w:rPr>
         <w:drawing>
           <wp:inline distT="0" distB="0" distL="0" distR="0" wp14:anchorId="74B1831A" wp14:editId="58FF856A">
@@ -1149,6 +1097,7 @@
       <w:r>
         <w:rPr>
           <w:noProof/>
+          <w:lang w:eastAsia="pt-BR"/>
         </w:rPr>
         <w:drawing>
           <wp:inline distT="0" distB="0" distL="0" distR="0" wp14:anchorId="47A3FB07" wp14:editId="29A4F817">
@@ -1198,13 +1147,13 @@
         <w:spacing w:line="360" w:lineRule="auto"/>
       </w:pPr>
       <w:r>
-        <w:lastRenderedPageBreak/>
         <w:t>Detecção de Movimento Comparando com o Valor Original</w:t>
       </w:r>
     </w:p>
     <w:p>
       <w:pPr>
         <w:spacing w:line="360" w:lineRule="auto"/>
+        <w:jc w:val="both"/>
       </w:pPr>
       <w:r>
         <w:tab/>
@@ -1217,23 +1166,7 @@
           <w:i/>
           <w:iCs/>
         </w:rPr>
-        <w:t>wb_supervisor_node_get_</w:t>
-      </w:r>
-      <w:proofErr w:type="gramStart"/>
-      <w:r>
-        <w:rPr>
-          <w:i/>
-          <w:iCs/>
-        </w:rPr>
-        <w:t>position(</w:t>
-      </w:r>
-      <w:proofErr w:type="gramEnd"/>
-      <w:r>
-        <w:rPr>
-          <w:i/>
-          <w:iCs/>
-        </w:rPr>
-        <w:t>)</w:t>
+        <w:t>wb_supervisor_node_get_position()</w:t>
       </w:r>
       <w:r>
         <w:t xml:space="preserve"> e calculamos o desvio absoluto (fabs) entre a posição atual e a original em cada eixo. Utilizando um pequeno epsilon (1e-6) para filtrar ruídos numéricos, disparamos o alerta </w:t>
@@ -1254,6 +1187,7 @@
     <w:p>
       <w:pPr>
         <w:spacing w:line="360" w:lineRule="auto"/>
+        <w:jc w:val="both"/>
       </w:pPr>
       <w:r>
         <w:tab/>
@@ -1269,6 +1203,7 @@
       <w:r>
         <w:rPr>
           <w:noProof/>
+          <w:lang w:eastAsia="pt-BR"/>
         </w:rPr>
         <w:lastRenderedPageBreak/>
         <w:drawing>
@@ -1310,15 +1245,54 @@
     </w:p>
     <w:p>
       <w:pPr>
-        <w:spacing w:line="360" w:lineRule="auto"/>
-      </w:pPr>
-    </w:p>
-    <w:p>
-      <w:pPr>
         <w:pStyle w:val="Ttulo1"/>
         <w:spacing w:line="360" w:lineRule="auto"/>
       </w:pPr>
       <w:r>
+        <w:t>Observação para a execução e teste do projeto</w:t>
+      </w:r>
+    </w:p>
+    <w:p>
+      <w:pPr>
+        <w:jc w:val="both"/>
+      </w:pPr>
+      <w:r>
+        <w:t xml:space="preserve">Após realizar o git clone do repositório, navegue até o diretório ProjetoIA/worlds. Em seguida, abra o arquivo TesteProjeto.wbt utilizando o Webots. </w:t>
+      </w:r>
+      <w:r>
+        <w:t>Se, ao iniciar a simulação, o robô não começar a executar automaticamente, abra o mundo disponibilizado</w:t>
+      </w:r>
+      <w:r>
+        <w:t xml:space="preserve"> no moodle, selecione o robô, crie um novo controller em C, cole nele o código do controller </w:t>
+      </w:r>
+      <w:r>
+        <w:t>que disponibilizei</w:t>
+      </w:r>
+      <w:r>
+        <w:t xml:space="preserve"> no repositório</w:t>
+      </w:r>
+      <w:r>
+        <w:t xml:space="preserve">, caminho: ProjetoIA/controllers/my_controller/my_controller.c </w:t>
+      </w:r>
+      <w:r>
+        <w:t>e execute novamente a simulação.</w:t>
+      </w:r>
+      <w:bookmarkStart w:id="0" w:name="_GoBack"/>
+      <w:bookmarkEnd w:id="0"/>
+    </w:p>
+    <w:p/>
+    <w:p>
+      <w:pPr>
+        <w:spacing w:line="360" w:lineRule="auto"/>
+      </w:pPr>
+    </w:p>
+    <w:p>
+      <w:pPr>
+        <w:pStyle w:val="Ttulo1"/>
+        <w:spacing w:line="360" w:lineRule="auto"/>
+      </w:pPr>
+      <w:r>
+        <w:lastRenderedPageBreak/>
         <w:t>Considerações Finais</w:t>
       </w:r>
     </w:p>
@@ -1335,6 +1309,7 @@
       <w:pPr>
         <w:spacing w:line="360" w:lineRule="auto"/>
         <w:ind w:firstLine="708"/>
+        <w:jc w:val="both"/>
       </w:pPr>
       <w:r>
         <w:t xml:space="preserve">Por se tratar de um procedimento de exploração puramente aleatória, o intervalo até que o e-puck </w:t>
@@ -1363,7 +1338,6 @@
         <w:spacing w:line="360" w:lineRule="auto"/>
       </w:pPr>
       <w:r>
-        <w:lastRenderedPageBreak/>
         <w:t>CAIXA00 não Utilizada</w:t>
       </w:r>
     </w:p>
@@ -1371,6 +1345,7 @@
       <w:pPr>
         <w:spacing w:line="360" w:lineRule="auto"/>
         <w:ind w:firstLine="708"/>
+        <w:jc w:val="both"/>
       </w:pPr>
       <w:r>
         <w:t>No mapa de teste disponibilizado, a referência CAIXA00 foi mantida apenas para preservar a sequência dos identificadores, mas não está presente como obstáculo físico. Todas as verificações ocorrem sobre as caixas numeradas de 01 a 17.</w:t>
@@ -1442,7 +1417,7 @@
 </file>
 
 <file path=word/endnotes.xml><?xml version="1.0" encoding="utf-8"?>
-<w:endnotes xmlns:wpc="http://schemas.microsoft.com/office/word/2010/wordprocessingCanvas" xmlns:cx="http://schemas.microsoft.com/office/drawing/2014/chartex" xmlns:cx1="http://schemas.microsoft.com/office/drawing/2015/9/8/chartex" xmlns:cx2="http://schemas.microsoft.com/office/drawing/2015/10/21/chartex" xmlns:cx3="http://schemas.microsoft.com/office/drawing/2016/5/9/chartex" xmlns:cx4="http://schemas.microsoft.com/office/drawing/2016/5/10/chartex" xmlns:cx5="http://schemas.microsoft.com/office/drawing/2016/5/11/chartex" xmlns:cx6="http://schemas.microsoft.com/office/drawing/2016/5/12/chartex" xmlns:cx7="http://schemas.microsoft.com/office/drawing/2016/5/13/chartex" xmlns:cx8="http://schemas.microsoft.com/office/drawing/2016/5/14/chartex" xmlns:mc="http://schemas.openxmlformats.org/markup-compatibility/2006" xmlns:aink="http://schemas.microsoft.com/office/drawing/2016/ink" xmlns:am3d="http://schemas.microsoft.com/office/drawing/2017/model3d" xmlns:o="urn:schemas-microsoft-com:office:office" xmlns:oel="http://schemas.microsoft.com/office/2019/extlst" xmlns:r="http://schemas.openxmlformats.org/officeDocument/2006/relationships" xmlns:m="http://schemas.openxmlformats.org/officeDocument/2006/math" xmlns:v="urn:schemas-microsoft-com:vml" xmlns:wp14="http://schemas.microsoft.com/office/word/2010/wordprocessingDrawing" xmlns:wp="http://schemas.openxmlformats.org/drawingml/2006/wordprocessingDrawing" xmlns:w10="urn:schemas-microsoft-com:office:word" xmlns:w="http://schemas.openxmlformats.org/wordprocessingml/2006/main" xmlns:w14="http://schemas.microsoft.com/office/word/2010/wordml" xmlns:w15="http://schemas.microsoft.com/office/word/2012/wordml" xmlns:w16cex="http://schemas.microsoft.com/office/word/2018/wordml/cex" xmlns:w16cid="http://schemas.microsoft.com/office/word/2016/wordml/cid" xmlns:w16="http://schemas.microsoft.com/office/word/2018/wordml" xmlns:w16du="http://schemas.microsoft.com/office/word/2023/wordml/word16du" xmlns:w16sdtdh="http://schemas.microsoft.com/office/word/2020/wordml/sdtdatahash" xmlns:w16sdtfl="http://schemas.microsoft.com/office/word/2024/wordml/sdtformatlock" xmlns:w16se="http://schemas.microsoft.com/office/word/2015/wordml/symex" xmlns:wpg="http://schemas.microsoft.com/office/word/2010/wordprocessingGroup" xmlns:wpi="http://schemas.microsoft.com/office/word/2010/wordprocessingInk" xmlns:wne="http://schemas.microsoft.com/office/word/2006/wordml" xmlns:wps="http://schemas.microsoft.com/office/word/2010/wordprocessingShape" mc:Ignorable="w14 w15 w16se w16cid w16 w16cex w16sdtdh w16sdtfl w16du wp14">
+<w:endnotes xmlns:wpc="http://schemas.microsoft.com/office/word/2010/wordprocessingCanvas" xmlns:cx="http://schemas.microsoft.com/office/drawing/2014/chartex" xmlns:cx1="http://schemas.microsoft.com/office/drawing/2015/9/8/chartex" xmlns:mc="http://schemas.openxmlformats.org/markup-compatibility/2006" xmlns:o="urn:schemas-microsoft-com:office:office" xmlns:r="http://schemas.openxmlformats.org/officeDocument/2006/relationships" xmlns:m="http://schemas.openxmlformats.org/officeDocument/2006/math" xmlns:v="urn:schemas-microsoft-com:vml" xmlns:wp14="http://schemas.microsoft.com/office/word/2010/wordprocessingDrawing" xmlns:wp="http://schemas.openxmlformats.org/drawingml/2006/wordprocessingDrawing" xmlns:w10="urn:schemas-microsoft-com:office:word" xmlns:w="http://schemas.openxmlformats.org/wordprocessingml/2006/main" xmlns:w14="http://schemas.microsoft.com/office/word/2010/wordml" xmlns:w15="http://schemas.microsoft.com/office/word/2012/wordml" xmlns:w16se="http://schemas.microsoft.com/office/word/2015/wordml/symex" xmlns:wpg="http://schemas.microsoft.com/office/word/2010/wordprocessingGroup" xmlns:wpi="http://schemas.microsoft.com/office/word/2010/wordprocessingInk" xmlns:wne="http://schemas.microsoft.com/office/word/2006/wordml" xmlns:wps="http://schemas.microsoft.com/office/word/2010/wordprocessingShape" mc:Ignorable="w14 w15 w16se wp14">
   <w:endnote w:type="separator" w:id="-1">
     <w:p>
       <w:pPr>
@@ -1467,7 +1442,7 @@
 </file>
 
 <file path=word/footer1.xml><?xml version="1.0" encoding="utf-8"?>
-<w:ftr xmlns:wpc="http://schemas.microsoft.com/office/word/2010/wordprocessingCanvas" xmlns:cx="http://schemas.microsoft.com/office/drawing/2014/chartex" xmlns:cx1="http://schemas.microsoft.com/office/drawing/2015/9/8/chartex" xmlns:cx2="http://schemas.microsoft.com/office/drawing/2015/10/21/chartex" xmlns:cx3="http://schemas.microsoft.com/office/drawing/2016/5/9/chartex" xmlns:cx4="http://schemas.microsoft.com/office/drawing/2016/5/10/chartex" xmlns:cx5="http://schemas.microsoft.com/office/drawing/2016/5/11/chartex" xmlns:cx6="http://schemas.microsoft.com/office/drawing/2016/5/12/chartex" xmlns:cx7="http://schemas.microsoft.com/office/drawing/2016/5/13/chartex" xmlns:cx8="http://schemas.microsoft.com/office/drawing/2016/5/14/chartex" xmlns:mc="http://schemas.openxmlformats.org/markup-compatibility/2006" xmlns:aink="http://schemas.microsoft.com/office/drawing/2016/ink" xmlns:am3d="http://schemas.microsoft.com/office/drawing/2017/model3d" xmlns:o="urn:schemas-microsoft-com:office:office" xmlns:oel="http://schemas.microsoft.com/office/2019/extlst" xmlns:r="http://schemas.openxmlformats.org/officeDocument/2006/relationships" xmlns:m="http://schemas.openxmlformats.org/officeDocument/2006/math" xmlns:v="urn:schemas-microsoft-com:vml" xmlns:wp14="http://schemas.microsoft.com/office/word/2010/wordprocessingDrawing" xmlns:wp="http://schemas.openxmlformats.org/drawingml/2006/wordprocessingDrawing" xmlns:w10="urn:schemas-microsoft-com:office:word" xmlns:w="http://schemas.openxmlformats.org/wordprocessingml/2006/main" xmlns:w14="http://schemas.microsoft.com/office/word/2010/wordml" xmlns:w15="http://schemas.microsoft.com/office/word/2012/wordml" xmlns:w16cex="http://schemas.microsoft.com/office/word/2018/wordml/cex" xmlns:w16cid="http://schemas.microsoft.com/office/word/2016/wordml/cid" xmlns:w16="http://schemas.microsoft.com/office/word/2018/wordml" xmlns:w16du="http://schemas.microsoft.com/office/word/2023/wordml/word16du" xmlns:w16sdtdh="http://schemas.microsoft.com/office/word/2020/wordml/sdtdatahash" xmlns:w16sdtfl="http://schemas.microsoft.com/office/word/2024/wordml/sdtformatlock" xmlns:w16se="http://schemas.microsoft.com/office/word/2015/wordml/symex" xmlns:wpg="http://schemas.microsoft.com/office/word/2010/wordprocessingGroup" xmlns:wpi="http://schemas.microsoft.com/office/word/2010/wordprocessingInk" xmlns:wne="http://schemas.microsoft.com/office/word/2006/wordml" xmlns:wps="http://schemas.microsoft.com/office/word/2010/wordprocessingShape" mc:Ignorable="w14 w15 w16se w16cid w16 w16cex w16sdtdh w16sdtfl w16du wp14">
+<w:ftr xmlns:wpc="http://schemas.microsoft.com/office/word/2010/wordprocessingCanvas" xmlns:cx="http://schemas.microsoft.com/office/drawing/2014/chartex" xmlns:cx1="http://schemas.microsoft.com/office/drawing/2015/9/8/chartex" xmlns:mc="http://schemas.openxmlformats.org/markup-compatibility/2006" xmlns:o="urn:schemas-microsoft-com:office:office" xmlns:r="http://schemas.openxmlformats.org/officeDocument/2006/relationships" xmlns:m="http://schemas.openxmlformats.org/officeDocument/2006/math" xmlns:v="urn:schemas-microsoft-com:vml" xmlns:wp14="http://schemas.microsoft.com/office/word/2010/wordprocessingDrawing" xmlns:wp="http://schemas.openxmlformats.org/drawingml/2006/wordprocessingDrawing" xmlns:w10="urn:schemas-microsoft-com:office:word" xmlns:w="http://schemas.openxmlformats.org/wordprocessingml/2006/main" xmlns:w14="http://schemas.microsoft.com/office/word/2010/wordml" xmlns:w15="http://schemas.microsoft.com/office/word/2012/wordml" xmlns:w16se="http://schemas.microsoft.com/office/word/2015/wordml/symex" xmlns:wpg="http://schemas.microsoft.com/office/word/2010/wordprocessingGroup" xmlns:wpi="http://schemas.microsoft.com/office/word/2010/wordprocessingInk" xmlns:wne="http://schemas.microsoft.com/office/word/2006/wordml" xmlns:wps="http://schemas.microsoft.com/office/word/2010/wordprocessingShape" mc:Ignorable="w14 w15 w16se wp14">
   <w:p>
     <w:pPr>
       <w:pStyle w:val="Rodap"/>
@@ -1477,7 +1452,7 @@
 </file>
 
 <file path=word/footnotes.xml><?xml version="1.0" encoding="utf-8"?>
-<w:footnotes xmlns:wpc="http://schemas.microsoft.com/office/word/2010/wordprocessingCanvas" xmlns:cx="http://schemas.microsoft.com/office/drawing/2014/chartex" xmlns:cx1="http://schemas.microsoft.com/office/drawing/2015/9/8/chartex" xmlns:cx2="http://schemas.microsoft.com/office/drawing/2015/10/21/chartex" xmlns:cx3="http://schemas.microsoft.com/office/drawing/2016/5/9/chartex" xmlns:cx4="http://schemas.microsoft.com/office/drawing/2016/5/10/chartex" xmlns:cx5="http://schemas.microsoft.com/office/drawing/2016/5/11/chartex" xmlns:cx6="http://schemas.microsoft.com/office/drawing/2016/5/12/chartex" xmlns:cx7="http://schemas.microsoft.com/office/drawing/2016/5/13/chartex" xmlns:cx8="http://schemas.microsoft.com/office/drawing/2016/5/14/chartex" xmlns:mc="http://schemas.openxmlformats.org/markup-compatibility/2006" xmlns:aink="http://schemas.microsoft.com/office/drawing/2016/ink" xmlns:am3d="http://schemas.microsoft.com/office/drawing/2017/model3d" xmlns:o="urn:schemas-microsoft-com:office:office" xmlns:oel="http://schemas.microsoft.com/office/2019/extlst" xmlns:r="http://schemas.openxmlformats.org/officeDocument/2006/relationships" xmlns:m="http://schemas.openxmlformats.org/officeDocument/2006/math" xmlns:v="urn:schemas-microsoft-com:vml" xmlns:wp14="http://schemas.microsoft.com/office/word/2010/wordprocessingDrawing" xmlns:wp="http://schemas.openxmlformats.org/drawingml/2006/wordprocessingDrawing" xmlns:w10="urn:schemas-microsoft-com:office:word" xmlns:w="http://schemas.openxmlformats.org/wordprocessingml/2006/main" xmlns:w14="http://schemas.microsoft.com/office/word/2010/wordml" xmlns:w15="http://schemas.microsoft.com/office/word/2012/wordml" xmlns:w16cex="http://schemas.microsoft.com/office/word/2018/wordml/cex" xmlns:w16cid="http://schemas.microsoft.com/office/word/2016/wordml/cid" xmlns:w16="http://schemas.microsoft.com/office/word/2018/wordml" xmlns:w16du="http://schemas.microsoft.com/office/word/2023/wordml/word16du" xmlns:w16sdtdh="http://schemas.microsoft.com/office/word/2020/wordml/sdtdatahash" xmlns:w16sdtfl="http://schemas.microsoft.com/office/word/2024/wordml/sdtformatlock" xmlns:w16se="http://schemas.microsoft.com/office/word/2015/wordml/symex" xmlns:wpg="http://schemas.microsoft.com/office/word/2010/wordprocessingGroup" xmlns:wpi="http://schemas.microsoft.com/office/word/2010/wordprocessingInk" xmlns:wne="http://schemas.microsoft.com/office/word/2006/wordml" xmlns:wps="http://schemas.microsoft.com/office/word/2010/wordprocessingShape" mc:Ignorable="w14 w15 w16se w16cid w16 w16cex w16sdtdh w16sdtfl w16du wp14">
+<w:footnotes xmlns:wpc="http://schemas.microsoft.com/office/word/2010/wordprocessingCanvas" xmlns:cx="http://schemas.microsoft.com/office/drawing/2014/chartex" xmlns:cx1="http://schemas.microsoft.com/office/drawing/2015/9/8/chartex" xmlns:mc="http://schemas.openxmlformats.org/markup-compatibility/2006" xmlns:o="urn:schemas-microsoft-com:office:office" xmlns:r="http://schemas.openxmlformats.org/officeDocument/2006/relationships" xmlns:m="http://schemas.openxmlformats.org/officeDocument/2006/math" xmlns:v="urn:schemas-microsoft-com:vml" xmlns:wp14="http://schemas.microsoft.com/office/word/2010/wordprocessingDrawing" xmlns:wp="http://schemas.openxmlformats.org/drawingml/2006/wordprocessingDrawing" xmlns:w10="urn:schemas-microsoft-com:office:word" xmlns:w="http://schemas.openxmlformats.org/wordprocessingml/2006/main" xmlns:w14="http://schemas.microsoft.com/office/word/2010/wordml" xmlns:w15="http://schemas.microsoft.com/office/word/2012/wordml" xmlns:w16se="http://schemas.microsoft.com/office/word/2015/wordml/symex" xmlns:wpg="http://schemas.microsoft.com/office/word/2010/wordprocessingGroup" xmlns:wpi="http://schemas.microsoft.com/office/word/2010/wordprocessingInk" xmlns:wne="http://schemas.microsoft.com/office/word/2006/wordml" xmlns:wps="http://schemas.microsoft.com/office/word/2010/wordprocessingShape" mc:Ignorable="w14 w15 w16se wp14">
   <w:footnote w:type="separator" w:id="-1">
     <w:p>
       <w:pPr>
@@ -1502,7 +1477,7 @@
 </file>
 
 <file path=word/numbering.xml><?xml version="1.0" encoding="utf-8"?>
-<w:numbering xmlns:wpc="http://schemas.microsoft.com/office/word/2010/wordprocessingCanvas" xmlns:cx="http://schemas.microsoft.com/office/drawing/2014/chartex" xmlns:cx1="http://schemas.microsoft.com/office/drawing/2015/9/8/chartex" xmlns:cx2="http://schemas.microsoft.com/office/drawing/2015/10/21/chartex" xmlns:cx3="http://schemas.microsoft.com/office/drawing/2016/5/9/chartex" xmlns:cx4="http://schemas.microsoft.com/office/drawing/2016/5/10/chartex" xmlns:cx5="http://schemas.microsoft.com/office/drawing/2016/5/11/chartex" xmlns:cx6="http://schemas.microsoft.com/office/drawing/2016/5/12/chartex" xmlns:cx7="http://schemas.microsoft.com/office/drawing/2016/5/13/chartex" xmlns:cx8="http://schemas.microsoft.com/office/drawing/2016/5/14/chartex" xmlns:mc="http://schemas.openxmlformats.org/markup-compatibility/2006" xmlns:aink="http://schemas.microsoft.com/office/drawing/2016/ink" xmlns:am3d="http://schemas.microsoft.com/office/drawing/2017/model3d" xmlns:o="urn:schemas-microsoft-com:office:office" xmlns:oel="http://schemas.microsoft.com/office/2019/extlst" xmlns:r="http://schemas.openxmlformats.org/officeDocument/2006/relationships" xmlns:m="http://schemas.openxmlformats.org/officeDocument/2006/math" xmlns:v="urn:schemas-microsoft-com:vml" xmlns:wp14="http://schemas.microsoft.com/office/word/2010/wordprocessingDrawing" xmlns:wp="http://schemas.openxmlformats.org/drawingml/2006/wordprocessingDrawing" xmlns:w10="urn:schemas-microsoft-com:office:word" xmlns:w="http://schemas.openxmlformats.org/wordprocessingml/2006/main" xmlns:w14="http://schemas.microsoft.com/office/word/2010/wordml" xmlns:w15="http://schemas.microsoft.com/office/word/2012/wordml" xmlns:w16cex="http://schemas.microsoft.com/office/word/2018/wordml/cex" xmlns:w16cid="http://schemas.microsoft.com/office/word/2016/wordml/cid" xmlns:w16="http://schemas.microsoft.com/office/word/2018/wordml" xmlns:w16du="http://schemas.microsoft.com/office/word/2023/wordml/word16du" xmlns:w16sdtdh="http://schemas.microsoft.com/office/word/2020/wordml/sdtdatahash" xmlns:w16sdtfl="http://schemas.microsoft.com/office/word/2024/wordml/sdtformatlock" xmlns:w16se="http://schemas.microsoft.com/office/word/2015/wordml/symex" xmlns:wpg="http://schemas.microsoft.com/office/word/2010/wordprocessingGroup" xmlns:wpi="http://schemas.microsoft.com/office/word/2010/wordprocessingInk" xmlns:wne="http://schemas.microsoft.com/office/word/2006/wordml" xmlns:wps="http://schemas.microsoft.com/office/word/2010/wordprocessingShape" mc:Ignorable="w14 w15 w16se w16cid w16 w16cex w16sdtdh w16sdtfl w16du wp14">
+<w:numbering xmlns:wpc="http://schemas.microsoft.com/office/word/2010/wordprocessingCanvas" xmlns:cx="http://schemas.microsoft.com/office/drawing/2014/chartex" xmlns:cx1="http://schemas.microsoft.com/office/drawing/2015/9/8/chartex" xmlns:mc="http://schemas.openxmlformats.org/markup-compatibility/2006" xmlns:o="urn:schemas-microsoft-com:office:office" xmlns:r="http://schemas.openxmlformats.org/officeDocument/2006/relationships" xmlns:m="http://schemas.openxmlformats.org/officeDocument/2006/math" xmlns:v="urn:schemas-microsoft-com:vml" xmlns:wp14="http://schemas.microsoft.com/office/word/2010/wordprocessingDrawing" xmlns:wp="http://schemas.openxmlformats.org/drawingml/2006/wordprocessingDrawing" xmlns:w10="urn:schemas-microsoft-com:office:word" xmlns:w="http://schemas.openxmlformats.org/wordprocessingml/2006/main" xmlns:w14="http://schemas.microsoft.com/office/word/2010/wordml" xmlns:w15="http://schemas.microsoft.com/office/word/2012/wordml" xmlns:w16se="http://schemas.microsoft.com/office/word/2015/wordml/symex" xmlns:wpg="http://schemas.microsoft.com/office/word/2010/wordprocessingGroup" xmlns:wpi="http://schemas.microsoft.com/office/word/2010/wordprocessingInk" xmlns:wne="http://schemas.microsoft.com/office/word/2006/wordml" xmlns:wps="http://schemas.microsoft.com/office/word/2010/wordprocessingShape" mc:Ignorable="w14 w15 w16se wp14">
   <w:abstractNum w:abstractNumId="0" w15:restartNumberingAfterBreak="0">
     <w:nsid w:val="466C505F"/>
     <w:multiLevelType w:val="hybridMultilevel"/>
@@ -1592,14 +1567,14 @@
       </w:pPr>
     </w:lvl>
   </w:abstractNum>
-  <w:num w:numId="1" w16cid:durableId="1014185046">
+  <w:num w:numId="1">
     <w:abstractNumId w:val="0"/>
   </w:num>
 </w:numbering>
 </file>
 
 <file path=word/styles.xml><?xml version="1.0" encoding="utf-8"?>
-<w:styles xmlns:mc="http://schemas.openxmlformats.org/markup-compatibility/2006" xmlns:r="http://schemas.openxmlformats.org/officeDocument/2006/relationships" xmlns:w="http://schemas.openxmlformats.org/wordprocessingml/2006/main" xmlns:w14="http://schemas.microsoft.com/office/word/2010/wordml" xmlns:w15="http://schemas.microsoft.com/office/word/2012/wordml" xmlns:w16cex="http://schemas.microsoft.com/office/word/2018/wordml/cex" xmlns:w16cid="http://schemas.microsoft.com/office/word/2016/wordml/cid" xmlns:w16="http://schemas.microsoft.com/office/word/2018/wordml" xmlns:w16du="http://schemas.microsoft.com/office/word/2023/wordml/word16du" xmlns:w16sdtdh="http://schemas.microsoft.com/office/word/2020/wordml/sdtdatahash" xmlns:w16sdtfl="http://schemas.microsoft.com/office/word/2024/wordml/sdtformatlock" xmlns:w16se="http://schemas.microsoft.com/office/word/2015/wordml/symex" mc:Ignorable="w14 w15 w16se w16cid w16 w16cex w16sdtdh w16sdtfl w16du">
+<w:styles xmlns:mc="http://schemas.openxmlformats.org/markup-compatibility/2006" xmlns:r="http://schemas.openxmlformats.org/officeDocument/2006/relationships" xmlns:w="http://schemas.openxmlformats.org/wordprocessingml/2006/main" xmlns:w14="http://schemas.microsoft.com/office/word/2010/wordml" xmlns:w15="http://schemas.microsoft.com/office/word/2012/wordml" xmlns:w16se="http://schemas.microsoft.com/office/word/2015/wordml/symex" mc:Ignorable="w14 w15 w16se">
   <w:docDefaults>
     <w:rPrDefault>
       <w:rPr>
@@ -1617,7 +1592,7 @@
       </w:pPr>
     </w:pPrDefault>
   </w:docDefaults>
-  <w:latentStyles w:defLockedState="0" w:defUIPriority="99" w:defSemiHidden="0" w:defUnhideWhenUsed="0" w:defQFormat="0" w:count="376">
+  <w:latentStyles w:defLockedState="0" w:defUIPriority="99" w:defSemiHidden="0" w:defUnhideWhenUsed="0" w:defQFormat="0" w:count="371">
     <w:lsdException w:name="Normal" w:uiPriority="0" w:qFormat="1"/>
     <w:lsdException w:name="heading 1" w:uiPriority="9" w:qFormat="1"/>
     <w:lsdException w:name="heading 2" w:semiHidden="1" w:uiPriority="9" w:unhideWhenUsed="1" w:qFormat="1"/>
@@ -1989,11 +1964,6 @@
     <w:lsdException w:name="List Table 5 Dark Accent 6" w:uiPriority="50"/>
     <w:lsdException w:name="List Table 6 Colorful Accent 6" w:uiPriority="51"/>
     <w:lsdException w:name="List Table 7 Colorful Accent 6" w:uiPriority="52"/>
-    <w:lsdException w:name="Mention" w:semiHidden="1" w:unhideWhenUsed="1"/>
-    <w:lsdException w:name="Smart Hyperlink" w:semiHidden="1" w:unhideWhenUsed="1"/>
-    <w:lsdException w:name="Hashtag" w:semiHidden="1" w:unhideWhenUsed="1"/>
-    <w:lsdException w:name="Unresolved Mention" w:semiHidden="1" w:unhideWhenUsed="1"/>
-    <w:lsdException w:name="Smart Link" w:semiHidden="1" w:unhideWhenUsed="1"/>
   </w:latentStyles>
   <w:style w:type="paragraph" w:default="1" w:styleId="Normal">
     <w:name w:val="Normal"/>
@@ -2568,7 +2538,7 @@
       <w:u w:val="single"/>
     </w:rPr>
   </w:style>
-  <w:style w:type="character" w:styleId="MenoPendente">
+  <w:style w:type="character" w:customStyle="1" w:styleId="UnresolvedMention">
     <w:name w:val="Unresolved Mention"/>
     <w:basedOn w:val="Fontepargpadro"/>
     <w:uiPriority w:val="99"/>
@@ -2578,6 +2548,18 @@
     <w:rPr>
       <w:color w:val="605E5C"/>
       <w:shd w:val="clear" w:color="auto" w:fill="E1DFDD"/>
+    </w:rPr>
+  </w:style>
+  <w:style w:type="character" w:styleId="HiperlinkVisitado">
+    <w:name w:val="FollowedHyperlink"/>
+    <w:basedOn w:val="Fontepargpadro"/>
+    <w:uiPriority w:val="99"/>
+    <w:semiHidden/>
+    <w:unhideWhenUsed/>
+    <w:rsid w:val="0018592E"/>
+    <w:rPr>
+      <w:color w:val="96607D" w:themeColor="followedHyperlink"/>
+      <w:u w:val="single"/>
     </w:rPr>
   </w:style>
 </w:styles>

</xml_diff>